<commit_message>
Update If command documentation for TSExists support of ${Property}
</commit_message>
<xml_diff>
--- a/doc/UserManual/Word/60_Command_If.docx
+++ b/doc/UserManual/Word/60_Command_If.docx
@@ -7,6 +7,8 @@
       <w:pPr>
         <w:pStyle w:val="RTiSWDocChapterTitle"/>
       </w:pPr>
+      <w:bookmarkStart w:id="0" w:name="_GoBack"/>
+      <w:bookmarkEnd w:id="0"/>
       <w:r>
         <w:t xml:space="preserve">Command Reference:  </w:t>
       </w:r>
@@ -44,7 +46,10 @@
         <w:t>.</w:t>
       </w:r>
       <w:r>
-        <w:t>02</w:t>
+        <w:t>1</w:t>
+      </w:r>
+      <w:r>
+        <w:t>2</w:t>
       </w:r>
       <w:r>
         <w:t>.0</w:t>
@@ -59,7 +64,7 @@
         <w:t>1</w:t>
       </w:r>
       <w:r>
-        <w:t>5</w:t>
+        <w:t>6</w:t>
       </w:r>
       <w:r>
         <w:t>-</w:t>
@@ -68,7 +73,7 @@
         <w:t>0</w:t>
       </w:r>
       <w:r>
-        <w:t>4</w:t>
+        <w:t>8</w:t>
       </w:r>
       <w:r>
         <w:t>-</w:t>
@@ -77,7 +82,7 @@
         <w:t>2</w:t>
       </w:r>
       <w:r>
-        <w:t>6</w:t>
+        <w:t>1</w:t>
       </w:r>
     </w:p>
     <w:p/>
@@ -571,7 +576,7 @@
       <w:pPr>
         <w:jc w:val="center"/>
       </w:pPr>
-      <w:bookmarkStart w:id="0" w:name="replaceValue"/>
+      <w:bookmarkStart w:id="1" w:name="replaceValue"/>
       <w:r>
         <w:rPr>
           <w:noProof/>
@@ -717,8 +722,8 @@
       </w:tblPr>
       <w:tblGrid>
         <w:gridCol w:w="2329"/>
-        <w:gridCol w:w="3851"/>
-        <w:gridCol w:w="3170"/>
+        <w:gridCol w:w="3853"/>
+        <w:gridCol w:w="3168"/>
       </w:tblGrid>
       <w:tr>
         <w:trPr>
@@ -999,6 +1004,18 @@
           <w:p>
             <w:r>
               <w:t>Specify a TSID or alias to match.</w:t>
+            </w:r>
+            <w:r>
+              <w:t xml:space="preserve">  Can specify using </w:t>
+            </w:r>
+            <w:r>
+              <w:rPr>
+                <w:rStyle w:val="RTiSWDocLiteralText"/>
+              </w:rPr>
+              <w:t>${Property}</w:t>
+            </w:r>
+            <w:r>
+              <w:t>.</w:t>
             </w:r>
           </w:p>
         </w:tc>
@@ -1868,6 +1885,7 @@
           </w:p>
         </w:tc>
       </w:tr>
+      <w:bookmarkEnd w:id="1"/>
     </w:tbl>
     <w:p>
       <w:pPr>
@@ -1875,9 +1893,6 @@
           <w:color w:val="C0C0C0"/>
         </w:rPr>
       </w:pPr>
-      <w:bookmarkStart w:id="1" w:name="_GoBack"/>
-      <w:bookmarkEnd w:id="0"/>
-      <w:bookmarkEnd w:id="1"/>
     </w:p>
     <w:sectPr>
       <w:headerReference w:type="even" r:id="rId9"/>
@@ -2171,7 +2186,7 @@
 
 <file path=word/numbering.xml><?xml version="1.0" encoding="utf-8"?>
 <w:numbering xmlns:wpc="http://schemas.microsoft.com/office/word/2010/wordprocessingCanvas" xmlns:mc="http://schemas.openxmlformats.org/markup-compatibility/2006" xmlns:o="urn:schemas-microsoft-com:office:office" xmlns:r="http://schemas.openxmlformats.org/officeDocument/2006/relationships" xmlns:m="http://schemas.openxmlformats.org/officeDocument/2006/math" xmlns:v="urn:schemas-microsoft-com:vml" xmlns:wp14="http://schemas.microsoft.com/office/word/2010/wordprocessingDrawing" xmlns:wp="http://schemas.openxmlformats.org/drawingml/2006/wordprocessingDrawing" xmlns:w10="urn:schemas-microsoft-com:office:word" xmlns:w="http://schemas.openxmlformats.org/wordprocessingml/2006/main" xmlns:w14="http://schemas.microsoft.com/office/word/2010/wordml" xmlns:w15="http://schemas.microsoft.com/office/word/2012/wordml" xmlns:wpg="http://schemas.microsoft.com/office/word/2010/wordprocessingGroup" xmlns:wpi="http://schemas.microsoft.com/office/word/2010/wordprocessingInk" xmlns:wne="http://schemas.microsoft.com/office/word/2006/wordml" xmlns:wps="http://schemas.microsoft.com/office/word/2010/wordprocessingShape" mc:Ignorable="w14 w15 wp14">
-  <w:abstractNum w:abstractNumId="0">
+  <w:abstractNum w:abstractNumId="0" w15:restartNumberingAfterBreak="0">
     <w:nsid w:val="05E0092F"/>
     <w:multiLevelType w:val="hybridMultilevel"/>
     <w:tmpl w:val="E51E6526"/>
@@ -2710,6 +2725,7 @@
   <w:style w:type="character" w:default="1" w:styleId="DefaultParagraphFont">
     <w:name w:val="Default Paragraph Font"/>
     <w:uiPriority w:val="1"/>
+    <w:semiHidden/>
     <w:unhideWhenUsed/>
   </w:style>
   <w:style w:type="table" w:default="1" w:styleId="TableNormal">

</xml_diff>

<commit_message>
Add SetPropertyFromEnsemble command.  Many other changes based on implementation of SNODAS products.
</commit_message>
<xml_diff>
--- a/doc/UserManual/Word/60_Command_If.docx
+++ b/doc/UserManual/Word/60_Command_If.docx
@@ -7,8 +7,6 @@
       <w:pPr>
         <w:pStyle w:val="RTiSWDocChapterTitle"/>
       </w:pPr>
-      <w:bookmarkStart w:id="0" w:name="_GoBack"/>
-      <w:bookmarkEnd w:id="0"/>
       <w:r>
         <w:t xml:space="preserve">Command Reference:  </w:t>
       </w:r>
@@ -40,68 +38,190 @@
         <w:t>1</w:t>
       </w:r>
       <w:r>
+        <w:t>2</w:t>
+      </w:r>
+      <w:r>
+        <w:t>.</w:t>
+      </w:r>
+      <w:r>
+        <w:t>00</w:t>
+      </w:r>
+      <w:r>
+        <w:t>.0</w:t>
+      </w:r>
+      <w:r>
+        <w:t>0</w:t>
+      </w:r>
+      <w:r>
+        <w:t>, 20</w:t>
+      </w:r>
+      <w:r>
         <w:t>1</w:t>
       </w:r>
       <w:r>
+        <w:t>7</w:t>
+      </w:r>
+      <w:r>
+        <w:t>-</w:t>
+      </w:r>
+      <w:r>
+        <w:t>0</w:t>
+      </w:r>
+      <w:r>
+        <w:t>3</w:t>
+      </w:r>
+      <w:r>
+        <w:t>-</w:t>
+      </w:r>
+      <w:r>
+        <w:t>2</w:t>
+      </w:r>
+      <w:r>
+        <w:t>5</w:t>
+      </w:r>
+    </w:p>
+    <w:p/>
+    <w:p>
+      <w:r>
+        <w:t xml:space="preserve">The </w:t>
+      </w:r>
+      <w:proofErr w:type="gramStart"/>
+      <w:r>
+        <w:rPr>
+          <w:rStyle w:val="RTiSWDocLiteralText"/>
+        </w:rPr>
+        <w:t>If</w:t>
+      </w:r>
+      <w:r>
+        <w:rPr>
+          <w:rStyle w:val="RTiSWDocLiteralText"/>
+        </w:rPr>
+        <w:t>(</w:t>
+      </w:r>
+      <w:proofErr w:type="gramEnd"/>
+      <w:r>
+        <w:rPr>
+          <w:rStyle w:val="RTiSWDocLiteralText"/>
+        </w:rPr>
+        <w:t>)</w:t>
+      </w:r>
+      <w:r>
+        <w:t xml:space="preserve"> command </w:t>
+      </w:r>
+      <w:r>
+        <w:t xml:space="preserve">evaluates a conditional statement and if true will result in the commands between </w:t>
+      </w:r>
+      <w:r>
+        <w:rPr>
+          <w:rStyle w:val="RTiSWDocLiteralText"/>
+        </w:rPr>
+        <w:t>If()</w:t>
+      </w:r>
+      <w:r>
+        <w:t xml:space="preserve"> and</w:t>
+      </w:r>
+      <w:r>
+        <w:t xml:space="preserve"> matching</w:t>
+      </w:r>
+      <w:r>
+        <w:t xml:space="preserve"> </w:t>
+      </w:r>
+      <w:proofErr w:type="spellStart"/>
+      <w:r>
+        <w:rPr>
+          <w:rStyle w:val="RTiSWDocLiteralText"/>
+        </w:rPr>
+        <w:t>EndIf</w:t>
+      </w:r>
+      <w:proofErr w:type="spellEnd"/>
+      <w:r>
+        <w:rPr>
+          <w:rStyle w:val="RTiSWDocLiteralText"/>
+        </w:rPr>
+        <w:t>()</w:t>
+      </w:r>
+      <w:r>
+        <w:t xml:space="preserve"> be</w:t>
+      </w:r>
+      <w:r>
+        <w:t>ing</w:t>
+      </w:r>
+      <w:r>
+        <w:t xml:space="preserve"> executed</w:t>
+      </w:r>
+      <w:r>
+        <w:t>.  Matching</w:t>
+      </w:r>
+      <w:r>
+        <w:t xml:space="preserve"> </w:t>
+      </w:r>
+      <w:r>
+        <w:rPr>
+          <w:rStyle w:val="RTiSWDocLiteralText"/>
+        </w:rPr>
+        <w:t>Name</w:t>
+      </w:r>
+      <w:r>
+        <w:t xml:space="preserve"> parameter for the </w:t>
+      </w:r>
+      <w:proofErr w:type="gramStart"/>
+      <w:r>
+        <w:rPr>
+          <w:rStyle w:val="RTiSWDocLiteralText"/>
+        </w:rPr>
+        <w:t>If(</w:t>
+      </w:r>
+      <w:proofErr w:type="gramEnd"/>
+      <w:r>
+        <w:rPr>
+          <w:rStyle w:val="RTiSWDocLiteralText"/>
+        </w:rPr>
+        <w:t>)</w:t>
+      </w:r>
+      <w:r>
+        <w:t xml:space="preserve"> and </w:t>
+      </w:r>
+      <w:proofErr w:type="spellStart"/>
+      <w:r>
+        <w:rPr>
+          <w:rStyle w:val="RTiSWDocLiteralText"/>
+        </w:rPr>
+        <w:t>EndIf</w:t>
+      </w:r>
+      <w:proofErr w:type="spellEnd"/>
+      <w:r>
+        <w:rPr>
+          <w:rStyle w:val="RTiSWDocLiteralText"/>
+        </w:rPr>
+        <w:t>()</w:t>
+      </w:r>
+      <w:r>
+        <w:t xml:space="preserve"> </w:t>
+      </w:r>
+      <w:r>
+        <w:t>commands defines a block</w:t>
+      </w:r>
+      <w:r>
+        <w:t xml:space="preserve"> of commands</w:t>
+      </w:r>
+      <w:r>
         <w:t>.</w:t>
       </w:r>
       <w:r>
-        <w:t>1</w:t>
-      </w:r>
-      <w:r>
-        <w:t>2</w:t>
-      </w:r>
-      <w:r>
-        <w:t>.0</w:t>
-      </w:r>
-      <w:r>
-        <w:t>0</w:t>
-      </w:r>
-      <w:r>
-        <w:t>, 20</w:t>
-      </w:r>
-      <w:r>
-        <w:t>1</w:t>
-      </w:r>
-      <w:r>
-        <w:t>6</w:t>
-      </w:r>
-      <w:r>
-        <w:t>-</w:t>
-      </w:r>
-      <w:r>
-        <w:t>0</w:t>
-      </w:r>
-      <w:r>
-        <w:t>8</w:t>
-      </w:r>
-      <w:r>
-        <w:t>-</w:t>
-      </w:r>
-      <w:r>
-        <w:t>2</w:t>
-      </w:r>
-      <w:r>
-        <w:t>1</w:t>
-      </w:r>
-    </w:p>
-    <w:p/>
-    <w:p>
-      <w:r>
-        <w:t xml:space="preserve">The </w:t>
+        <w:t xml:space="preserve">  </w:t>
+      </w:r>
+      <w:r>
+        <w:t>Currently, there is no “else if” or “else” syntax</w:t>
+      </w:r>
+      <w:r>
+        <w:t xml:space="preserve"> and nested </w:t>
       </w:r>
       <w:proofErr w:type="gramStart"/>
       <w:r>
         <w:rPr>
           <w:rStyle w:val="RTiSWDocLiteralText"/>
         </w:rPr>
-        <w:t>If</w:t>
-      </w:r>
-      <w:r>
-        <w:rPr>
-          <w:rStyle w:val="RTiSWDocLiteralText"/>
-        </w:rPr>
-        <w:t>(</w:t>
+        <w:t>If(</w:t>
       </w:r>
       <w:proofErr w:type="gramEnd"/>
       <w:r>
@@ -111,98 +231,16 @@
         <w:t>)</w:t>
       </w:r>
       <w:r>
-        <w:t xml:space="preserve"> command </w:t>
-      </w:r>
-      <w:r>
-        <w:t xml:space="preserve">evaluates a conditional statement and if true will result in the commands between </w:t>
-      </w:r>
-      <w:r>
-        <w:rPr>
-          <w:rStyle w:val="RTiSWDocLiteralText"/>
-        </w:rPr>
-        <w:t>If()</w:t>
-      </w:r>
-      <w:r>
-        <w:t xml:space="preserve"> and</w:t>
-      </w:r>
-      <w:r>
-        <w:t xml:space="preserve"> matching</w:t>
-      </w:r>
-      <w:r>
-        <w:t xml:space="preserve"> </w:t>
-      </w:r>
-      <w:proofErr w:type="spellStart"/>
-      <w:r>
-        <w:rPr>
-          <w:rStyle w:val="RTiSWDocLiteralText"/>
-        </w:rPr>
-        <w:t>EndIf</w:t>
-      </w:r>
-      <w:proofErr w:type="spellEnd"/>
-      <w:r>
-        <w:rPr>
-          <w:rStyle w:val="RTiSWDocLiteralText"/>
-        </w:rPr>
-        <w:t>()</w:t>
-      </w:r>
-      <w:r>
-        <w:t xml:space="preserve"> be</w:t>
-      </w:r>
-      <w:r>
-        <w:t>ing</w:t>
-      </w:r>
-      <w:r>
-        <w:t xml:space="preserve"> executed</w:t>
-      </w:r>
-      <w:r>
-        <w:t xml:space="preserve"> (the </w:t>
-      </w:r>
-      <w:r>
-        <w:rPr>
-          <w:rStyle w:val="RTiSWDocLiteralText"/>
-        </w:rPr>
-        <w:t>Name</w:t>
-      </w:r>
-      <w:r>
-        <w:t xml:space="preserve"> parameter for the commands defines a command block</w:t>
-      </w:r>
-      <w:r>
-        <w:t>)</w:t>
-      </w:r>
-      <w:r>
-        <w:t>.</w:t>
-      </w:r>
-      <w:r>
-        <w:t xml:space="preserve">  </w:t>
-      </w:r>
-      <w:r>
-        <w:t>Currently, there is no “else if” or “else” syntax</w:t>
-      </w:r>
-      <w:r>
-        <w:t xml:space="preserve"> and nested </w:t>
-      </w:r>
-      <w:proofErr w:type="gramStart"/>
-      <w:r>
-        <w:rPr>
-          <w:rStyle w:val="RTiSWDocLiteralText"/>
-        </w:rPr>
-        <w:t>If(</w:t>
-      </w:r>
-      <w:proofErr w:type="gramEnd"/>
-      <w:r>
-        <w:rPr>
-          <w:rStyle w:val="RTiSWDocLiteralText"/>
-        </w:rPr>
-        <w:t>)</w:t>
-      </w:r>
-      <w:r>
         <w:t xml:space="preserve"> commands must be used to evaluate complex conditions</w:t>
       </w:r>
       <w:r>
         <w:t>.  T</w:t>
       </w:r>
       <w:r>
-        <w:t>he syntax for the conditional statement is restricted to:</w:t>
+        <w:t>he syntax for the conditional statement is restricted</w:t>
+      </w:r>
+      <w:r>
+        <w:t xml:space="preserve"> to a simple comparison:</w:t>
       </w:r>
     </w:p>
     <w:p/>
@@ -484,9 +522,47 @@
         <w:t>, for example to see if the number of rows in a table or time series in a list is non-zero</w:t>
       </w:r>
       <w:r>
-        <w:t xml:space="preserve">.  </w:t>
-      </w:r>
-      <w:r>
+        <w:t>.</w:t>
+      </w:r>
+    </w:p>
+    <w:p/>
+    <w:p>
+      <w:r>
+        <w:t xml:space="preserve">It is helpful to use the </w:t>
+      </w:r>
+      <w:proofErr w:type="gramStart"/>
+      <w:r>
+        <w:rPr>
+          <w:rStyle w:val="RTiSWDocLiteralText"/>
+        </w:rPr>
+        <w:t>Message(</w:t>
+      </w:r>
+      <w:proofErr w:type="gramEnd"/>
+      <w:r>
+        <w:rPr>
+          <w:rStyle w:val="RTiSWDocLiteralText"/>
+        </w:rPr>
+        <w:t>)</w:t>
+      </w:r>
+      <w:r>
+        <w:t xml:space="preserve"> command to print a message to the log file and help control whether a warning or failure status should occur as the result of the </w:t>
+      </w:r>
+      <w:r>
+        <w:rPr>
+          <w:rStyle w:val="RTiSWDocLiteralText"/>
+        </w:rPr>
+        <w:t>If().</w:t>
+      </w:r>
+    </w:p>
+    <w:p/>
+    <w:p>
+      <w:r>
+        <w:br w:type="page"/>
+      </w:r>
+    </w:p>
+    <w:p>
+      <w:r>
+        <w:lastRenderedPageBreak/>
         <w:t>T</w:t>
       </w:r>
       <w:r>
@@ -504,9 +580,9 @@
         </w:rPr>
         <w:drawing>
           <wp:inline distT="0" distB="0" distL="0" distR="0">
-            <wp:extent cx="5943600" cy="3249295"/>
-            <wp:effectExtent l="0" t="0" r="0" b="8255"/>
-            <wp:docPr id="2" name="Picture 2"/>
+            <wp:extent cx="5943600" cy="3101340"/>
+            <wp:effectExtent l="0" t="0" r="0" b="3810"/>
+            <wp:docPr id="8" name="Picture 8"/>
             <wp:cNvGraphicFramePr>
               <a:graphicFrameLocks xmlns:a="http://schemas.openxmlformats.org/drawingml/2006/main" noChangeAspect="1"/>
             </wp:cNvGraphicFramePr>
@@ -514,7 +590,7 @@
               <a:graphicData uri="http://schemas.openxmlformats.org/drawingml/2006/picture">
                 <pic:pic xmlns:pic="http://schemas.openxmlformats.org/drawingml/2006/picture">
                   <pic:nvPicPr>
-                    <pic:cNvPr id="2" name="command_If.png"/>
+                    <pic:cNvPr id="8" name="command_If.png"/>
                     <pic:cNvPicPr/>
                   </pic:nvPicPr>
                   <pic:blipFill>
@@ -532,7 +608,7 @@
                   <pic:spPr>
                     <a:xfrm>
                       <a:off x="0" y="0"/>
-                      <a:ext cx="5943600" cy="3249295"/>
+                      <a:ext cx="5943600" cy="3101340"/>
                     </a:xfrm>
                     <a:prstGeom prst="rect">
                       <a:avLst/>
@@ -572,21 +648,26 @@
         <w:t xml:space="preserve"> Showing Condition to Test</w:t>
       </w:r>
     </w:p>
+    <w:p/>
+    <w:p>
+      <w:r>
+        <w:t>The following illustrates checking for a property to make sure it is defined and not empty.  This is useful for detecting logic and data problems.</w:t>
+      </w:r>
+    </w:p>
+    <w:p/>
     <w:p>
       <w:pPr>
         <w:jc w:val="center"/>
       </w:pPr>
-      <w:bookmarkStart w:id="1" w:name="replaceValue"/>
       <w:r>
         <w:rPr>
           <w:noProof/>
         </w:rPr>
-        <w:lastRenderedPageBreak/>
         <w:drawing>
           <wp:inline distT="0" distB="0" distL="0" distR="0">
-            <wp:extent cx="5943600" cy="1188720"/>
+            <wp:extent cx="5943600" cy="1126490"/>
             <wp:effectExtent l="0" t="0" r="0" b="0"/>
-            <wp:docPr id="4" name="Picture 4"/>
+            <wp:docPr id="5" name="Picture 5"/>
             <wp:cNvGraphicFramePr>
               <a:graphicFrameLocks xmlns:a="http://schemas.openxmlformats.org/drawingml/2006/main" noChangeAspect="1"/>
             </wp:cNvGraphicFramePr>
@@ -594,11 +675,96 @@
               <a:graphicData uri="http://schemas.openxmlformats.org/drawingml/2006/picture">
                 <pic:pic xmlns:pic="http://schemas.openxmlformats.org/drawingml/2006/picture">
                   <pic:nvPicPr>
-                    <pic:cNvPr id="4" name="command_If_TS.png"/>
+                    <pic:cNvPr id="5" name="command_If_PropDefined.png"/>
                     <pic:cNvPicPr/>
                   </pic:nvPicPr>
                   <pic:blipFill>
                     <a:blip r:embed="rId8">
+                      <a:extLst>
+                        <a:ext uri="{28A0092B-C50C-407E-A947-70E740481C1C}">
+                          <a14:useLocalDpi xmlns:a14="http://schemas.microsoft.com/office/drawing/2010/main" val="0"/>
+                        </a:ext>
+                      </a:extLst>
+                    </a:blip>
+                    <a:stretch>
+                      <a:fillRect/>
+                    </a:stretch>
+                  </pic:blipFill>
+                  <pic:spPr>
+                    <a:xfrm>
+                      <a:off x="0" y="0"/>
+                      <a:ext cx="5943600" cy="1126490"/>
+                    </a:xfrm>
+                    <a:prstGeom prst="rect">
+                      <a:avLst/>
+                    </a:prstGeom>
+                  </pic:spPr>
+                </pic:pic>
+              </a:graphicData>
+            </a:graphic>
+          </wp:inline>
+        </w:drawing>
+      </w:r>
+    </w:p>
+    <w:p>
+      <w:pPr>
+        <w:pStyle w:val="RTiSWDocNote"/>
+      </w:pPr>
+      <w:proofErr w:type="spellStart"/>
+      <w:r>
+        <w:t>If_PropDefined</w:t>
+      </w:r>
+      <w:proofErr w:type="spellEnd"/>
+    </w:p>
+    <w:p>
+      <w:pPr>
+        <w:pStyle w:val="RTiSWDocFigureTableTitle"/>
+      </w:pPr>
+      <w:proofErr w:type="gramStart"/>
+      <w:r>
+        <w:t>If(</w:t>
+      </w:r>
+      <w:proofErr w:type="gramEnd"/>
+      <w:r>
+        <w:t xml:space="preserve">) Command Editor Showing Check for </w:t>
+      </w:r>
+      <w:r>
+        <w:t>Whether a Property is Not Defined or is Empty</w:t>
+      </w:r>
+    </w:p>
+    <w:p/>
+    <w:p>
+      <w:r>
+        <w:t>The following illustrates how to detect if a time series exists.  This is useful for executing only blocks of commands that operate on the time series (and avoiding those steps and related warning/failure messages when the time series does not exist).</w:t>
+      </w:r>
+    </w:p>
+    <w:p/>
+    <w:p>
+      <w:pPr>
+        <w:jc w:val="center"/>
+      </w:pPr>
+      <w:bookmarkStart w:id="0" w:name="replaceValue"/>
+      <w:r>
+        <w:rPr>
+          <w:noProof/>
+        </w:rPr>
+        <w:drawing>
+          <wp:inline distT="0" distB="0" distL="0" distR="0">
+            <wp:extent cx="5943600" cy="1188720"/>
+            <wp:effectExtent l="0" t="0" r="0" b="0"/>
+            <wp:docPr id="6" name="Picture 6"/>
+            <wp:cNvGraphicFramePr>
+              <a:graphicFrameLocks xmlns:a="http://schemas.openxmlformats.org/drawingml/2006/main" noChangeAspect="1"/>
+            </wp:cNvGraphicFramePr>
+            <a:graphic xmlns:a="http://schemas.openxmlformats.org/drawingml/2006/main">
+              <a:graphicData uri="http://schemas.openxmlformats.org/drawingml/2006/picture">
+                <pic:pic xmlns:pic="http://schemas.openxmlformats.org/drawingml/2006/picture">
+                  <pic:nvPicPr>
+                    <pic:cNvPr id="6" name="command_If_TS.png"/>
+                    <pic:cNvPicPr/>
+                  </pic:nvPicPr>
+                  <pic:blipFill>
+                    <a:blip r:embed="rId9">
                       <a:extLst>
                         <a:ext uri="{28A0092B-C50C-407E-A947-70E740481C1C}">
                           <a14:useLocalDpi xmlns:a14="http://schemas.microsoft.com/office/drawing/2010/main" val="0"/>
@@ -658,6 +824,14 @@
     </w:p>
     <w:p>
       <w:r>
+        <w:br w:type="page"/>
+      </w:r>
+    </w:p>
+    <w:p>
+      <w:bookmarkStart w:id="1" w:name="_GoBack"/>
+      <w:bookmarkEnd w:id="1"/>
+      <w:r>
+        <w:lastRenderedPageBreak/>
         <w:t>The command syntax is as follows:</w:t>
       </w:r>
     </w:p>
@@ -722,11 +896,12 @@
       </w:tblPr>
       <w:tblGrid>
         <w:gridCol w:w="2329"/>
-        <w:gridCol w:w="3853"/>
-        <w:gridCol w:w="3168"/>
+        <w:gridCol w:w="2976"/>
+        <w:gridCol w:w="4045"/>
       </w:tblGrid>
       <w:tr>
         <w:trPr>
+          <w:tblHeader/>
           <w:jc w:val="center"/>
         </w:trPr>
         <w:tc>
@@ -906,7 +1081,24 @@
             </w:r>
             <w:proofErr w:type="spellEnd"/>
             <w:r>
-              <w:t xml:space="preserve"> must be specified.</w:t>
+              <w:t xml:space="preserve"> </w:t>
+            </w:r>
+            <w:r>
+              <w:t xml:space="preserve">and/or </w:t>
+            </w:r>
+            <w:proofErr w:type="spellStart"/>
+            <w:r>
+              <w:rPr>
+                <w:rStyle w:val="RTiSWDocLiteralText"/>
+              </w:rPr>
+              <w:t>PropertyIsNotDefinedOrIsEmpty</w:t>
+            </w:r>
+            <w:proofErr w:type="spellEnd"/>
+            <w:r>
+              <w:t xml:space="preserve"> </w:t>
+            </w:r>
+            <w:r>
+              <w:t>must be specified.</w:t>
             </w:r>
           </w:p>
         </w:tc>
@@ -987,12 +1179,39 @@
                 <w:rStyle w:val="RTiSWDocLiteralText"/>
               </w:rPr>
             </w:pPr>
+            <w:r>
+              <w:rPr>
+                <w:rStyle w:val="RTiSWDocLiteralText"/>
+              </w:rPr>
+              <w:t>Property</w:t>
+            </w:r>
+          </w:p>
+          <w:p>
+            <w:pPr>
+              <w:rPr>
+                <w:rStyle w:val="RTiSWDocLiteralText"/>
+              </w:rPr>
+            </w:pPr>
             <w:proofErr w:type="spellStart"/>
             <w:r>
               <w:rPr>
                 <w:rStyle w:val="RTiSWDocLiteralText"/>
               </w:rPr>
-              <w:t>TSExists</w:t>
+              <w:t>IsNotDefined</w:t>
+            </w:r>
+            <w:proofErr w:type="spellEnd"/>
+            <w:r>
+              <w:rPr>
+                <w:rStyle w:val="RTiSWDocLiteralText"/>
+              </w:rPr>
+              <w:br/>
+            </w:r>
+            <w:proofErr w:type="spellStart"/>
+            <w:r>
+              <w:rPr>
+                <w:rStyle w:val="RTiSWDocLiteralText"/>
+              </w:rPr>
+              <w:t>OrIsEmpty</w:t>
             </w:r>
             <w:proofErr w:type="spellEnd"/>
           </w:p>
@@ -1003,19 +1222,27 @@
           </w:tcPr>
           <w:p>
             <w:r>
-              <w:t>Specify a TSID or alias to match.</w:t>
-            </w:r>
-            <w:r>
-              <w:t xml:space="preserve">  Can specify using </w:t>
-            </w:r>
-            <w:r>
-              <w:rPr>
-                <w:rStyle w:val="RTiSWDocLiteralText"/>
-              </w:rPr>
-              <w:t>${Property}</w:t>
-            </w:r>
-            <w:r>
-              <w:t>.</w:t>
+              <w:t xml:space="preserve">Causes the command to evaluate </w:t>
+            </w:r>
+            <w:r>
+              <w:t xml:space="preserve">to </w:t>
+            </w:r>
+            <w:r>
+              <w:t>True</w:t>
+            </w:r>
+            <w:r>
+              <w:t xml:space="preserve"> if the specified parameter (a property name) is not defined or has a value of null, </w:t>
+            </w:r>
+            <w:proofErr w:type="spellStart"/>
+            <w:r>
+              <w:rPr>
+                <w:rStyle w:val="RTiSWDocLiteralText"/>
+              </w:rPr>
+              <w:t>NaN</w:t>
+            </w:r>
+            <w:proofErr w:type="spellEnd"/>
+            <w:r>
+              <w:t xml:space="preserve"> (floating point numbers), or is an empty string.</w:t>
             </w:r>
           </w:p>
         </w:tc>
@@ -1024,6 +1251,22 @@
             <w:tcW w:w="3192" w:type="dxa"/>
           </w:tcPr>
           <w:p>
+            <w:pPr>
+              <w:rPr>
+                <w:rStyle w:val="RTiSWDocLiteralText"/>
+              </w:rPr>
+            </w:pPr>
+            <w:proofErr w:type="spellStart"/>
+            <w:r>
+              <w:rPr>
+                <w:rStyle w:val="RTiSWDocLiteralText"/>
+              </w:rPr>
+              <w:t>PropertyIsNotDefinedOrIsEmpty</w:t>
+            </w:r>
+            <w:proofErr w:type="spellEnd"/>
+            <w:r>
+              <w:t xml:space="preserve"> and/or </w:t>
+            </w:r>
             <w:r>
               <w:rPr>
                 <w:rStyle w:val="RTiSWDocLiteralText"/>
@@ -1042,7 +1285,104 @@
             </w:r>
             <w:proofErr w:type="spellEnd"/>
             <w:r>
-              <w:t xml:space="preserve"> must be specified.</w:t>
+              <w:t xml:space="preserve"> </w:t>
+            </w:r>
+            <w:r>
+              <w:t>must be specified.</w:t>
+            </w:r>
+          </w:p>
+        </w:tc>
+      </w:tr>
+      <w:tr>
+        <w:trPr>
+          <w:jc w:val="center"/>
+        </w:trPr>
+        <w:tc>
+          <w:tcPr>
+            <w:tcW w:w="2197" w:type="dxa"/>
+          </w:tcPr>
+          <w:p>
+            <w:pPr>
+              <w:rPr>
+                <w:rStyle w:val="RTiSWDocLiteralText"/>
+              </w:rPr>
+            </w:pPr>
+            <w:proofErr w:type="spellStart"/>
+            <w:r>
+              <w:rPr>
+                <w:rStyle w:val="RTiSWDocLiteralText"/>
+              </w:rPr>
+              <w:t>TSExists</w:t>
+            </w:r>
+            <w:proofErr w:type="spellEnd"/>
+          </w:p>
+        </w:tc>
+        <w:tc>
+          <w:tcPr>
+            <w:tcW w:w="3882" w:type="dxa"/>
+          </w:tcPr>
+          <w:p>
+            <w:r>
+              <w:t xml:space="preserve">Causes the command to evaluate to True if the specified time series does exist.  </w:t>
+            </w:r>
+            <w:r>
+              <w:t>Specify a TSID or alias to match.</w:t>
+            </w:r>
+            <w:r>
+              <w:t xml:space="preserve">  Can specify using </w:t>
+            </w:r>
+            <w:r>
+              <w:rPr>
+                <w:rStyle w:val="RTiSWDocLiteralText"/>
+              </w:rPr>
+              <w:t>${Property}</w:t>
+            </w:r>
+            <w:r>
+              <w:t>.</w:t>
+            </w:r>
+          </w:p>
+        </w:tc>
+        <w:tc>
+          <w:tcPr>
+            <w:tcW w:w="3192" w:type="dxa"/>
+          </w:tcPr>
+          <w:p>
+            <w:r>
+              <w:rPr>
+                <w:rStyle w:val="RTiSWDocLiteralText"/>
+              </w:rPr>
+              <w:t>Condition</w:t>
+            </w:r>
+            <w:r>
+              <w:t xml:space="preserve"> and/or </w:t>
+            </w:r>
+            <w:proofErr w:type="spellStart"/>
+            <w:r>
+              <w:rPr>
+                <w:rStyle w:val="RTiSWDocLiteralText"/>
+              </w:rPr>
+              <w:t>TSExists</w:t>
+            </w:r>
+            <w:proofErr w:type="spellEnd"/>
+            <w:r>
+              <w:t xml:space="preserve"> </w:t>
+            </w:r>
+            <w:r>
+              <w:t xml:space="preserve">and/or </w:t>
+            </w:r>
+            <w:proofErr w:type="spellStart"/>
+            <w:r>
+              <w:rPr>
+                <w:rStyle w:val="RTiSWDocLiteralText"/>
+              </w:rPr>
+              <w:t>PropertyIsNotDefinedOrIsEmpty</w:t>
+            </w:r>
+            <w:proofErr w:type="spellEnd"/>
+            <w:r>
+              <w:t xml:space="preserve"> </w:t>
+            </w:r>
+            <w:r>
+              <w:t>must be specified.</w:t>
             </w:r>
           </w:p>
         </w:tc>
@@ -1065,6 +1405,20 @@
         <w:rPr>
           <w:color w:val="000000" w:themeColor="text1"/>
         </w:rPr>
+        <w:br w:type="page"/>
+      </w:r>
+    </w:p>
+    <w:p>
+      <w:pPr>
+        <w:rPr>
+          <w:color w:val="000000" w:themeColor="text1"/>
+        </w:rPr>
+      </w:pPr>
+      <w:r>
+        <w:rPr>
+          <w:color w:val="000000" w:themeColor="text1"/>
+        </w:rPr>
+        <w:lastRenderedPageBreak/>
         <w:t xml:space="preserve">The following example illustrates combinations of </w:t>
       </w:r>
       <w:proofErr w:type="gramStart"/>
@@ -1885,7 +2239,7 @@
           </w:p>
         </w:tc>
       </w:tr>
-      <w:bookmarkEnd w:id="1"/>
+      <w:bookmarkEnd w:id="0"/>
     </w:tbl>
     <w:p>
       <w:pPr>
@@ -1894,13 +2248,20 @@
         </w:rPr>
       </w:pPr>
     </w:p>
+    <w:p>
+      <w:pPr>
+        <w:rPr>
+          <w:color w:val="C0C0C0"/>
+        </w:rPr>
+      </w:pPr>
+    </w:p>
     <w:sectPr>
-      <w:headerReference w:type="even" r:id="rId9"/>
-      <w:headerReference w:type="default" r:id="rId10"/>
-      <w:footerReference w:type="even" r:id="rId11"/>
-      <w:footerReference w:type="default" r:id="rId12"/>
-      <w:headerReference w:type="first" r:id="rId13"/>
-      <w:footerReference w:type="first" r:id="rId14"/>
+      <w:headerReference w:type="even" r:id="rId10"/>
+      <w:headerReference w:type="default" r:id="rId11"/>
+      <w:footerReference w:type="even" r:id="rId12"/>
+      <w:footerReference w:type="default" r:id="rId13"/>
+      <w:headerReference w:type="first" r:id="rId14"/>
+      <w:footerReference w:type="first" r:id="rId15"/>
       <w:type w:val="continuous"/>
       <w:pgSz w:w="12240" w:h="15840" w:code="1"/>
       <w:pgMar w:top="1440" w:right="1440" w:bottom="1440" w:left="1440" w:header="720" w:footer="720" w:gutter="0"/>
@@ -1967,7 +2328,7 @@
       <w:rPr>
         <w:noProof/>
       </w:rPr>
-      <w:t>2</w:t>
+      <w:t>4</w:t>
     </w:r>
     <w:r>
       <w:fldChar w:fldCharType="end"/>
@@ -1980,26 +2341,21 @@
 <w:ftr xmlns:wpc="http://schemas.microsoft.com/office/word/2010/wordprocessingCanvas" xmlns:mc="http://schemas.openxmlformats.org/markup-compatibility/2006" xmlns:o="urn:schemas-microsoft-com:office:office" xmlns:r="http://schemas.openxmlformats.org/officeDocument/2006/relationships" xmlns:m="http://schemas.openxmlformats.org/officeDocument/2006/math" xmlns:v="urn:schemas-microsoft-com:vml" xmlns:wp14="http://schemas.microsoft.com/office/word/2010/wordprocessingDrawing" xmlns:wp="http://schemas.openxmlformats.org/drawingml/2006/wordprocessingDrawing" xmlns:w10="urn:schemas-microsoft-com:office:word" xmlns:w="http://schemas.openxmlformats.org/wordprocessingml/2006/main" xmlns:w14="http://schemas.microsoft.com/office/word/2010/wordml" xmlns:w15="http://schemas.microsoft.com/office/word/2012/wordml" xmlns:wpg="http://schemas.microsoft.com/office/word/2010/wordprocessingGroup" xmlns:wpi="http://schemas.microsoft.com/office/word/2010/wordprocessingInk" xmlns:wne="http://schemas.microsoft.com/office/word/2006/wordml" xmlns:wps="http://schemas.microsoft.com/office/word/2010/wordprocessingShape" mc:Ignorable="w14 w15 wp14">
   <w:p>
     <w:pPr>
-      <w:pBdr>
-        <w:top w:val="single" w:sz="4" w:space="1" w:color="auto"/>
-      </w:pBdr>
-      <w:tabs>
-        <w:tab w:val="right" w:pos="9360"/>
-      </w:tabs>
+      <w:pStyle w:val="RTiSWDocFooter"/>
     </w:pPr>
     <w:r>
       <w:tab/>
     </w:r>
     <w:r>
       <w:tab/>
+    </w:r>
+    <w:r>
       <w:t xml:space="preserve">Command Reference – </w:t>
     </w:r>
-    <w:proofErr w:type="spellStart"/>
     <w:proofErr w:type="gramStart"/>
     <w:r>
-      <w:t>fillRegression</w:t>
-    </w:r>
-    <w:proofErr w:type="spellEnd"/>
+      <w:t>If</w:t>
+    </w:r>
     <w:r>
       <w:t>(</w:t>
     </w:r>
@@ -2133,12 +2489,7 @@
 <w:hdr xmlns:wpc="http://schemas.microsoft.com/office/word/2010/wordprocessingCanvas" xmlns:mc="http://schemas.openxmlformats.org/markup-compatibility/2006" xmlns:o="urn:schemas-microsoft-com:office:office" xmlns:r="http://schemas.openxmlformats.org/officeDocument/2006/relationships" xmlns:m="http://schemas.openxmlformats.org/officeDocument/2006/math" xmlns:v="urn:schemas-microsoft-com:vml" xmlns:wp14="http://schemas.microsoft.com/office/word/2010/wordprocessingDrawing" xmlns:wp="http://schemas.openxmlformats.org/drawingml/2006/wordprocessingDrawing" xmlns:w10="urn:schemas-microsoft-com:office:word" xmlns:w="http://schemas.openxmlformats.org/wordprocessingml/2006/main" xmlns:w14="http://schemas.microsoft.com/office/word/2010/wordml" xmlns:w15="http://schemas.microsoft.com/office/word/2012/wordml" xmlns:wpg="http://schemas.microsoft.com/office/word/2010/wordprocessingGroup" xmlns:wpi="http://schemas.microsoft.com/office/word/2010/wordprocessingInk" xmlns:wne="http://schemas.microsoft.com/office/word/2006/wordml" xmlns:wps="http://schemas.microsoft.com/office/word/2010/wordprocessingShape" mc:Ignorable="w14 w15 wp14">
   <w:p>
     <w:pPr>
-      <w:pBdr>
-        <w:bottom w:val="single" w:sz="6" w:space="1" w:color="000000"/>
-      </w:pBdr>
-      <w:tabs>
-        <w:tab w:val="right" w:pos="9360"/>
-      </w:tabs>
+      <w:pStyle w:val="RTiSWDocHeader"/>
     </w:pPr>
     <w:proofErr w:type="spellStart"/>
     <w:r>
@@ -2154,12 +2505,10 @@
     <w:r>
       <w:tab/>
     </w:r>
-    <w:proofErr w:type="spellStart"/>
     <w:proofErr w:type="gramStart"/>
     <w:r>
-      <w:t>fillRegression</w:t>
-    </w:r>
-    <w:proofErr w:type="spellEnd"/>
+      <w:t>If</w:t>
+    </w:r>
     <w:r>
       <w:t>(</w:t>
     </w:r>
@@ -2725,7 +3074,6 @@
   <w:style w:type="character" w:default="1" w:styleId="DefaultParagraphFont">
     <w:name w:val="Default Paragraph Font"/>
     <w:uiPriority w:val="1"/>
-    <w:semiHidden/>
     <w:unhideWhenUsed/>
   </w:style>
   <w:style w:type="table" w:default="1" w:styleId="TableNormal">

</xml_diff>